<commit_message>
tweaked RC circuits lab
fixed up a bit of text, and fixed two diagrams that students found
confusing.
</commit_message>
<xml_diff>
--- a/StudentGuideModule2/rc_circuits/circuit_diagram.docx
+++ b/StudentGuideModule2/rc_circuits/circuit_diagram.docx
@@ -11,6 +11,509 @@
           <w:szCs w:val="24"/>
         </w:rPr>
       </w:pPr>
+      <w:r>
+        <w:rPr>
+          <w:rFonts w:asciiTheme="majorBidi" w:hAnsiTheme="majorBidi" w:cstheme="majorBidi"/>
+          <w:noProof/>
+        </w:rPr>
+        <mc:AlternateContent>
+          <mc:Choice Requires="wps">
+            <w:drawing>
+              <wp:anchor distT="0" distB="0" distL="114300" distR="114300" simplePos="0" relativeHeight="251670528" behindDoc="0" locked="0" layoutInCell="1" allowOverlap="1" wp14:anchorId="75292397" wp14:editId="464742EE">
+                <wp:simplePos x="0" y="0"/>
+                <wp:positionH relativeFrom="column">
+                  <wp:posOffset>2046605</wp:posOffset>
+                </wp:positionH>
+                <wp:positionV relativeFrom="paragraph">
+                  <wp:posOffset>343535</wp:posOffset>
+                </wp:positionV>
+                <wp:extent cx="1237615" cy="209550"/>
+                <wp:effectExtent l="0" t="0" r="19685" b="19050"/>
+                <wp:wrapNone/>
+                <wp:docPr id="5" name="Freeform 5"/>
+                <wp:cNvGraphicFramePr/>
+                <a:graphic xmlns:a="http://schemas.openxmlformats.org/drawingml/2006/main">
+                  <a:graphicData uri="http://schemas.microsoft.com/office/word/2010/wordprocessingShape">
+                    <wps:wsp>
+                      <wps:cNvSpPr/>
+                      <wps:spPr>
+                        <a:xfrm>
+                          <a:off x="0" y="0"/>
+                          <a:ext cx="1237615" cy="209550"/>
+                        </a:xfrm>
+                        <a:custGeom>
+                          <a:avLst/>
+                          <a:gdLst>
+                            <a:gd name="connsiteX0" fmla="*/ 0 w 1203986"/>
+                            <a:gd name="connsiteY0" fmla="*/ 1574 h 229780"/>
+                            <a:gd name="connsiteX1" fmla="*/ 1203986 w 1203986"/>
+                            <a:gd name="connsiteY1" fmla="*/ 0 h 229780"/>
+                            <a:gd name="connsiteX2" fmla="*/ 1203986 w 1203986"/>
+                            <a:gd name="connsiteY2" fmla="*/ 229780 h 229780"/>
+                          </a:gdLst>
+                          <a:ahLst/>
+                          <a:cxnLst>
+                            <a:cxn ang="0">
+                              <a:pos x="connsiteX0" y="connsiteY0"/>
+                            </a:cxn>
+                            <a:cxn ang="0">
+                              <a:pos x="connsiteX1" y="connsiteY1"/>
+                            </a:cxn>
+                            <a:cxn ang="0">
+                              <a:pos x="connsiteX2" y="connsiteY2"/>
+                            </a:cxn>
+                          </a:cxnLst>
+                          <a:rect l="l" t="t" r="r" b="b"/>
+                          <a:pathLst>
+                            <a:path w="1203986" h="229780">
+                              <a:moveTo>
+                                <a:pt x="0" y="1574"/>
+                              </a:moveTo>
+                              <a:lnTo>
+                                <a:pt x="1203986" y="0"/>
+                              </a:lnTo>
+                              <a:lnTo>
+                                <a:pt x="1203986" y="229780"/>
+                              </a:lnTo>
+                            </a:path>
+                          </a:pathLst>
+                        </a:custGeom>
+                        <a:noFill/>
+                        <a:ln w="9525">
+                          <a:solidFill>
+                            <a:srgbClr val="FF0000"/>
+                          </a:solidFill>
+                        </a:ln>
+                      </wps:spPr>
+                      <wps:style>
+                        <a:lnRef idx="2">
+                          <a:schemeClr val="accent1">
+                            <a:shade val="50000"/>
+                          </a:schemeClr>
+                        </a:lnRef>
+                        <a:fillRef idx="1">
+                          <a:schemeClr val="accent1"/>
+                        </a:fillRef>
+                        <a:effectRef idx="0">
+                          <a:schemeClr val="accent1"/>
+                        </a:effectRef>
+                        <a:fontRef idx="minor">
+                          <a:schemeClr val="lt1"/>
+                        </a:fontRef>
+                      </wps:style>
+                      <wps:bodyPr rot="0" spcFirstLastPara="0" vertOverflow="overflow" horzOverflow="overflow" vert="horz" wrap="square" lIns="91440" tIns="45720" rIns="91440" bIns="45720" numCol="1" spcCol="0" rtlCol="0" fromWordArt="0" anchor="ctr" anchorCtr="0" forceAA="0" compatLnSpc="1">
+                        <a:prstTxWarp prst="textNoShape">
+                          <a:avLst/>
+                        </a:prstTxWarp>
+                        <a:noAutofit/>
+                      </wps:bodyPr>
+                    </wps:wsp>
+                  </a:graphicData>
+                </a:graphic>
+                <wp14:sizeRelH relativeFrom="margin">
+                  <wp14:pctWidth>0</wp14:pctWidth>
+                </wp14:sizeRelH>
+                <wp14:sizeRelV relativeFrom="margin">
+                  <wp14:pctHeight>0</wp14:pctHeight>
+                </wp14:sizeRelV>
+              </wp:anchor>
+            </w:drawing>
+          </mc:Choice>
+          <mc:Fallback>
+            <w:pict>
+              <v:shape id="Freeform 5" o:spid="_x0000_s1026" style="position:absolute;margin-left:161.15pt;margin-top:27.05pt;width:97.45pt;height:16.5pt;z-index:251670528;visibility:visible;mso-wrap-style:square;mso-width-percent:0;mso-height-percent:0;mso-wrap-distance-left:9pt;mso-wrap-distance-top:0;mso-wrap-distance-right:9pt;mso-wrap-distance-bottom:0;mso-position-horizontal:absolute;mso-position-horizontal-relative:text;mso-position-vertical:absolute;mso-position-vertical-relative:text;mso-width-percent:0;mso-height-percent:0;mso-width-relative:margin;mso-height-relative:margin;v-text-anchor:middle" coordsize="1203986,229780" o:gfxdata="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" path="m,1574l1203986,r,229780e" filled="f" strokecolor="red">
+                <v:path arrowok="t" o:connecttype="custom" o:connectlocs="0,1435;1237615,0;1237615,209550" o:connectangles="0,0,0"/>
+              </v:shape>
+            </w:pict>
+          </mc:Fallback>
+        </mc:AlternateContent>
+      </w:r>
+      <w:r>
+        <w:rPr>
+          <w:rFonts w:asciiTheme="majorBidi" w:hAnsiTheme="majorBidi" w:cstheme="majorBidi"/>
+          <w:noProof/>
+        </w:rPr>
+        <mc:AlternateContent>
+          <mc:Choice Requires="wps">
+            <w:drawing>
+              <wp:anchor distT="0" distB="0" distL="114300" distR="114300" simplePos="0" relativeHeight="251673600" behindDoc="0" locked="0" layoutInCell="1" allowOverlap="1" wp14:anchorId="56729BD5" wp14:editId="05D11F89">
+                <wp:simplePos x="0" y="0"/>
+                <wp:positionH relativeFrom="column">
+                  <wp:posOffset>1910080</wp:posOffset>
+                </wp:positionH>
+                <wp:positionV relativeFrom="paragraph">
+                  <wp:posOffset>343535</wp:posOffset>
+                </wp:positionV>
+                <wp:extent cx="137160" cy="0"/>
+                <wp:effectExtent l="0" t="0" r="15240" b="19050"/>
+                <wp:wrapNone/>
+                <wp:docPr id="12" name="Straight Connector 12"/>
+                <wp:cNvGraphicFramePr/>
+                <a:graphic xmlns:a="http://schemas.openxmlformats.org/drawingml/2006/main">
+                  <a:graphicData uri="http://schemas.microsoft.com/office/word/2010/wordprocessingShape">
+                    <wps:wsp>
+                      <wps:cNvCnPr/>
+                      <wps:spPr>
+                        <a:xfrm>
+                          <a:off x="0" y="0"/>
+                          <a:ext cx="137160" cy="0"/>
+                        </a:xfrm>
+                        <a:prstGeom prst="line">
+                          <a:avLst/>
+                        </a:prstGeom>
+                        <a:ln>
+                          <a:solidFill>
+                            <a:srgbClr val="0000FF"/>
+                          </a:solidFill>
+                        </a:ln>
+                      </wps:spPr>
+                      <wps:style>
+                        <a:lnRef idx="1">
+                          <a:schemeClr val="accent1"/>
+                        </a:lnRef>
+                        <a:fillRef idx="0">
+                          <a:schemeClr val="accent1"/>
+                        </a:fillRef>
+                        <a:effectRef idx="0">
+                          <a:schemeClr val="accent1"/>
+                        </a:effectRef>
+                        <a:fontRef idx="minor">
+                          <a:schemeClr val="tx1"/>
+                        </a:fontRef>
+                      </wps:style>
+                      <wps:bodyPr/>
+                    </wps:wsp>
+                  </a:graphicData>
+                </a:graphic>
+                <wp14:sizeRelH relativeFrom="margin">
+                  <wp14:pctWidth>0</wp14:pctWidth>
+                </wp14:sizeRelH>
+                <wp14:sizeRelV relativeFrom="margin">
+                  <wp14:pctHeight>0</wp14:pctHeight>
+                </wp14:sizeRelV>
+              </wp:anchor>
+            </w:drawing>
+          </mc:Choice>
+          <mc:Fallback>
+            <w:pict>
+              <v:line id="Straight Connector 12" o:spid="_x0000_s1026" style="position:absolute;z-index:251673600;visibility:visible;mso-wrap-style:square;mso-width-percent:0;mso-height-percent:0;mso-wrap-distance-left:9pt;mso-wrap-distance-top:0;mso-wrap-distance-right:9pt;mso-wrap-distance-bottom:0;mso-position-horizontal:absolute;mso-position-horizontal-relative:text;mso-position-vertical:absolute;mso-position-vertical-relative:text;mso-width-percent:0;mso-height-percent:0;mso-width-relative:margin;mso-height-relative:margin" from="150.4pt,27.05pt" to="161.2pt,27.05pt" o:gfxdata="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" strokecolor="blue"/>
+            </w:pict>
+          </mc:Fallback>
+        </mc:AlternateContent>
+      </w:r>
+      <w:r>
+        <w:rPr>
+          <w:rFonts w:asciiTheme="majorBidi" w:hAnsiTheme="majorBidi" w:cstheme="majorBidi"/>
+          <w:noProof/>
+        </w:rPr>
+        <mc:AlternateContent>
+          <mc:Choice Requires="wps">
+            <w:drawing>
+              <wp:anchor distT="0" distB="0" distL="114300" distR="114300" simplePos="0" relativeHeight="251669504" behindDoc="0" locked="0" layoutInCell="1" allowOverlap="1" wp14:anchorId="42B3867D" wp14:editId="7C3B3A54">
+                <wp:simplePos x="0" y="0"/>
+                <wp:positionH relativeFrom="column">
+                  <wp:posOffset>1604550</wp:posOffset>
+                </wp:positionH>
+                <wp:positionV relativeFrom="paragraph">
+                  <wp:posOffset>257115</wp:posOffset>
+                </wp:positionV>
+                <wp:extent cx="265839" cy="83127"/>
+                <wp:effectExtent l="0" t="0" r="20320" b="31750"/>
+                <wp:wrapNone/>
+                <wp:docPr id="2" name="Straight Connector 2"/>
+                <wp:cNvGraphicFramePr/>
+                <a:graphic xmlns:a="http://schemas.openxmlformats.org/drawingml/2006/main">
+                  <a:graphicData uri="http://schemas.microsoft.com/office/word/2010/wordprocessingShape">
+                    <wps:wsp>
+                      <wps:cNvCnPr/>
+                      <wps:spPr>
+                        <a:xfrm>
+                          <a:off x="0" y="0"/>
+                          <a:ext cx="265839" cy="83127"/>
+                        </a:xfrm>
+                        <a:prstGeom prst="line">
+                          <a:avLst/>
+                        </a:prstGeom>
+                        <a:ln>
+                          <a:solidFill>
+                            <a:srgbClr val="0000FF"/>
+                          </a:solidFill>
+                        </a:ln>
+                      </wps:spPr>
+                      <wps:style>
+                        <a:lnRef idx="1">
+                          <a:schemeClr val="accent1"/>
+                        </a:lnRef>
+                        <a:fillRef idx="0">
+                          <a:schemeClr val="accent1"/>
+                        </a:fillRef>
+                        <a:effectRef idx="0">
+                          <a:schemeClr val="accent1"/>
+                        </a:effectRef>
+                        <a:fontRef idx="minor">
+                          <a:schemeClr val="tx1"/>
+                        </a:fontRef>
+                      </wps:style>
+                      <wps:bodyPr/>
+                    </wps:wsp>
+                  </a:graphicData>
+                </a:graphic>
+                <wp14:sizeRelH relativeFrom="margin">
+                  <wp14:pctWidth>0</wp14:pctWidth>
+                </wp14:sizeRelH>
+                <wp14:sizeRelV relativeFrom="margin">
+                  <wp14:pctHeight>0</wp14:pctHeight>
+                </wp14:sizeRelV>
+              </wp:anchor>
+            </w:drawing>
+          </mc:Choice>
+          <mc:Fallback>
+            <w:pict>
+              <v:line id="Straight Connector 2" o:spid="_x0000_s1026" style="position:absolute;z-index:251669504;visibility:visible;mso-wrap-style:square;mso-width-percent:0;mso-height-percent:0;mso-wrap-distance-left:9pt;mso-wrap-distance-top:0;mso-wrap-distance-right:9pt;mso-wrap-distance-bottom:0;mso-position-horizontal:absolute;mso-position-horizontal-relative:text;mso-position-vertical:absolute;mso-position-vertical-relative:text;mso-width-percent:0;mso-height-percent:0;mso-width-relative:margin;mso-height-relative:margin" from="126.35pt,20.25pt" to="147.3pt,26.8pt" o:gfxdata="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" strokecolor="blue"/>
+            </w:pict>
+          </mc:Fallback>
+        </mc:AlternateContent>
+      </w:r>
+      <w:r>
+        <w:rPr>
+          <w:rFonts w:asciiTheme="majorBidi" w:hAnsiTheme="majorBidi" w:cstheme="majorBidi"/>
+          <w:noProof/>
+        </w:rPr>
+        <mc:AlternateContent>
+          <mc:Choice Requires="wps">
+            <w:drawing>
+              <wp:anchor distT="0" distB="0" distL="114300" distR="114300" simplePos="0" relativeHeight="251671552" behindDoc="0" locked="0" layoutInCell="1" allowOverlap="1" wp14:anchorId="0739AF51" wp14:editId="4B076136">
+                <wp:simplePos x="0" y="0"/>
+                <wp:positionH relativeFrom="column">
+                  <wp:posOffset>1864995</wp:posOffset>
+                </wp:positionH>
+                <wp:positionV relativeFrom="paragraph">
+                  <wp:posOffset>321310</wp:posOffset>
+                </wp:positionV>
+                <wp:extent cx="45085" cy="45085"/>
+                <wp:effectExtent l="0" t="0" r="12065" b="12065"/>
+                <wp:wrapNone/>
+                <wp:docPr id="1" name="Oval 1"/>
+                <wp:cNvGraphicFramePr/>
+                <a:graphic xmlns:a="http://schemas.openxmlformats.org/drawingml/2006/main">
+                  <a:graphicData uri="http://schemas.microsoft.com/office/word/2010/wordprocessingShape">
+                    <wps:wsp>
+                      <wps:cNvSpPr/>
+                      <wps:spPr>
+                        <a:xfrm>
+                          <a:off x="0" y="0"/>
+                          <a:ext cx="45085" cy="45085"/>
+                        </a:xfrm>
+                        <a:prstGeom prst="ellipse">
+                          <a:avLst/>
+                        </a:prstGeom>
+                        <a:ln>
+                          <a:solidFill>
+                            <a:srgbClr val="0000FF"/>
+                          </a:solidFill>
+                        </a:ln>
+                      </wps:spPr>
+                      <wps:style>
+                        <a:lnRef idx="1">
+                          <a:schemeClr val="accent1"/>
+                        </a:lnRef>
+                        <a:fillRef idx="0">
+                          <a:schemeClr val="accent1"/>
+                        </a:fillRef>
+                        <a:effectRef idx="0">
+                          <a:schemeClr val="accent1"/>
+                        </a:effectRef>
+                        <a:fontRef idx="minor">
+                          <a:schemeClr val="tx1"/>
+                        </a:fontRef>
+                      </wps:style>
+                      <wps:bodyPr rot="0" spcFirstLastPara="0" vertOverflow="overflow" horzOverflow="overflow" vert="horz" wrap="square" lIns="91440" tIns="45720" rIns="91440" bIns="45720" numCol="1" spcCol="0" rtlCol="0" fromWordArt="0" anchor="ctr" anchorCtr="0" forceAA="0" compatLnSpc="1">
+                        <a:prstTxWarp prst="textNoShape">
+                          <a:avLst/>
+                        </a:prstTxWarp>
+                        <a:noAutofit/>
+                      </wps:bodyPr>
+                    </wps:wsp>
+                  </a:graphicData>
+                </a:graphic>
+                <wp14:sizeRelH relativeFrom="margin">
+                  <wp14:pctWidth>0</wp14:pctWidth>
+                </wp14:sizeRelH>
+                <wp14:sizeRelV relativeFrom="margin">
+                  <wp14:pctHeight>0</wp14:pctHeight>
+                </wp14:sizeRelV>
+              </wp:anchor>
+            </w:drawing>
+          </mc:Choice>
+          <mc:Fallback>
+            <w:pict>
+              <v:oval id="Oval 1" o:spid="_x0000_s1026" style="position:absolute;margin-left:146.85pt;margin-top:25.3pt;width:3.55pt;height:3.55pt;z-index:251671552;visibility:visible;mso-wrap-style:square;mso-width-percent:0;mso-height-percent:0;mso-wrap-distance-left:9pt;mso-wrap-distance-top:0;mso-wrap-distance-right:9pt;mso-wrap-distance-bottom:0;mso-position-horizontal:absolute;mso-position-horizontal-relative:text;mso-position-vertical:absolute;mso-position-vertical-relative:text;mso-width-percent:0;mso-height-percent:0;mso-width-relative:margin;mso-height-relative:margin;v-text-anchor:middle" o:gfxdata="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" filled="f" strokecolor="blue"/>
+            </w:pict>
+          </mc:Fallback>
+        </mc:AlternateContent>
+      </w:r>
+      <w:r>
+        <w:rPr>
+          <w:rFonts w:asciiTheme="majorBidi" w:hAnsiTheme="majorBidi" w:cstheme="majorBidi"/>
+          <w:noProof/>
+        </w:rPr>
+        <mc:AlternateContent>
+          <mc:Choice Requires="wps">
+            <w:drawing>
+              <wp:anchor distT="0" distB="0" distL="114300" distR="114300" simplePos="0" relativeHeight="251667456" behindDoc="0" locked="0" layoutInCell="1" allowOverlap="1" wp14:anchorId="0411C489" wp14:editId="38AD68E1">
+                <wp:simplePos x="0" y="0"/>
+                <wp:positionH relativeFrom="column">
+                  <wp:posOffset>1621445</wp:posOffset>
+                </wp:positionH>
+                <wp:positionV relativeFrom="paragraph">
+                  <wp:posOffset>282257</wp:posOffset>
+                </wp:positionV>
+                <wp:extent cx="381219" cy="80001"/>
+                <wp:effectExtent l="112712" t="0" r="131763" b="0"/>
+                <wp:wrapNone/>
+                <wp:docPr id="11" name="Rectangle 11"/>
+                <wp:cNvGraphicFramePr/>
+                <a:graphic xmlns:a="http://schemas.openxmlformats.org/drawingml/2006/main">
+                  <a:graphicData uri="http://schemas.microsoft.com/office/word/2010/wordprocessingShape">
+                    <wps:wsp>
+                      <wps:cNvSpPr/>
+                      <wps:spPr>
+                        <a:xfrm rot="2772125">
+                          <a:off x="0" y="0"/>
+                          <a:ext cx="381219" cy="80001"/>
+                        </a:xfrm>
+                        <a:prstGeom prst="rect">
+                          <a:avLst/>
+                        </a:prstGeom>
+                        <a:solidFill>
+                          <a:schemeClr val="bg1"/>
+                        </a:solidFill>
+                        <a:ln>
+                          <a:noFill/>
+                        </a:ln>
+                      </wps:spPr>
+                      <wps:style>
+                        <a:lnRef idx="2">
+                          <a:schemeClr val="accent1">
+                            <a:shade val="50000"/>
+                          </a:schemeClr>
+                        </a:lnRef>
+                        <a:fillRef idx="1">
+                          <a:schemeClr val="accent1"/>
+                        </a:fillRef>
+                        <a:effectRef idx="0">
+                          <a:schemeClr val="accent1"/>
+                        </a:effectRef>
+                        <a:fontRef idx="minor">
+                          <a:schemeClr val="lt1"/>
+                        </a:fontRef>
+                      </wps:style>
+                      <wps:bodyPr rot="0" spcFirstLastPara="0" vertOverflow="overflow" horzOverflow="overflow" vert="horz" wrap="square" lIns="91440" tIns="45720" rIns="91440" bIns="45720" numCol="1" spcCol="0" rtlCol="0" fromWordArt="0" anchor="ctr" anchorCtr="0" forceAA="0" compatLnSpc="1">
+                        <a:prstTxWarp prst="textNoShape">
+                          <a:avLst/>
+                        </a:prstTxWarp>
+                        <a:noAutofit/>
+                      </wps:bodyPr>
+                    </wps:wsp>
+                  </a:graphicData>
+                </a:graphic>
+                <wp14:sizeRelH relativeFrom="margin">
+                  <wp14:pctWidth>0</wp14:pctWidth>
+                </wp14:sizeRelH>
+                <wp14:sizeRelV relativeFrom="margin">
+                  <wp14:pctHeight>0</wp14:pctHeight>
+                </wp14:sizeRelV>
+              </wp:anchor>
+            </w:drawing>
+          </mc:Choice>
+          <mc:Fallback>
+            <w:pict>
+              <v:rect id="Rectangle 11" o:spid="_x0000_s1026" style="position:absolute;margin-left:127.65pt;margin-top:22.2pt;width:30pt;height:6.3pt;rotation:3027900fd;z-index:251667456;visibility:visible;mso-wrap-style:square;mso-width-percent:0;mso-height-percent:0;mso-wrap-distance-left:9pt;mso-wrap-distance-top:0;mso-wrap-distance-right:9pt;mso-wrap-distance-bottom:0;mso-position-horizontal:absolute;mso-position-horizontal-relative:text;mso-position-vertical:absolute;mso-position-vertical-relative:text;mso-width-percent:0;mso-height-percent:0;mso-width-relative:margin;mso-height-relative:margin;v-text-anchor:middle" o:gfxdata="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" fillcolor="white [3212]" stroked="f" strokeweight="2pt"/>
+            </w:pict>
+          </mc:Fallback>
+        </mc:AlternateContent>
+      </w:r>
+      <w:r>
+        <w:rPr>
+          <w:rFonts w:asciiTheme="majorBidi" w:hAnsiTheme="majorBidi" w:cstheme="majorBidi"/>
+          <w:noProof/>
+        </w:rPr>
+        <mc:AlternateContent>
+          <mc:Choice Requires="wps">
+            <w:drawing>
+              <wp:anchor distT="0" distB="0" distL="114300" distR="114300" simplePos="0" relativeHeight="251665408" behindDoc="0" locked="0" layoutInCell="1" allowOverlap="1" wp14:anchorId="6F9D408C" wp14:editId="7EC23FA1">
+                <wp:simplePos x="0" y="0"/>
+                <wp:positionH relativeFrom="column">
+                  <wp:posOffset>1868805</wp:posOffset>
+                </wp:positionH>
+                <wp:positionV relativeFrom="paragraph">
+                  <wp:posOffset>441325</wp:posOffset>
+                </wp:positionV>
+                <wp:extent cx="1496060" cy="110490"/>
+                <wp:effectExtent l="0" t="0" r="8890" b="3810"/>
+                <wp:wrapNone/>
+                <wp:docPr id="10" name="Rectangle 10"/>
+                <wp:cNvGraphicFramePr/>
+                <a:graphic xmlns:a="http://schemas.openxmlformats.org/drawingml/2006/main">
+                  <a:graphicData uri="http://schemas.microsoft.com/office/word/2010/wordprocessingShape">
+                    <wps:wsp>
+                      <wps:cNvSpPr/>
+                      <wps:spPr>
+                        <a:xfrm>
+                          <a:off x="0" y="0"/>
+                          <a:ext cx="1496060" cy="110490"/>
+                        </a:xfrm>
+                        <a:prstGeom prst="rect">
+                          <a:avLst/>
+                        </a:prstGeom>
+                        <a:solidFill>
+                          <a:schemeClr val="bg1"/>
+                        </a:solidFill>
+                        <a:ln>
+                          <a:noFill/>
+                        </a:ln>
+                      </wps:spPr>
+                      <wps:style>
+                        <a:lnRef idx="2">
+                          <a:schemeClr val="accent1">
+                            <a:shade val="50000"/>
+                          </a:schemeClr>
+                        </a:lnRef>
+                        <a:fillRef idx="1">
+                          <a:schemeClr val="accent1"/>
+                        </a:fillRef>
+                        <a:effectRef idx="0">
+                          <a:schemeClr val="accent1"/>
+                        </a:effectRef>
+                        <a:fontRef idx="minor">
+                          <a:schemeClr val="lt1"/>
+                        </a:fontRef>
+                      </wps:style>
+                      <wps:bodyPr rot="0" spcFirstLastPara="0" vertOverflow="overflow" horzOverflow="overflow" vert="horz" wrap="square" lIns="91440" tIns="45720" rIns="91440" bIns="45720" numCol="1" spcCol="0" rtlCol="0" fromWordArt="0" anchor="ctr" anchorCtr="0" forceAA="0" compatLnSpc="1">
+                        <a:prstTxWarp prst="textNoShape">
+                          <a:avLst/>
+                        </a:prstTxWarp>
+                        <a:noAutofit/>
+                      </wps:bodyPr>
+                    </wps:wsp>
+                  </a:graphicData>
+                </a:graphic>
+                <wp14:sizeRelH relativeFrom="margin">
+                  <wp14:pctWidth>0</wp14:pctWidth>
+                </wp14:sizeRelH>
+                <wp14:sizeRelV relativeFrom="margin">
+                  <wp14:pctHeight>0</wp14:pctHeight>
+                </wp14:sizeRelV>
+              </wp:anchor>
+            </w:drawing>
+          </mc:Choice>
+          <mc:Fallback>
+            <w:pict>
+              <v:rect id="Rectangle 10" o:spid="_x0000_s1026" style="position:absolute;margin-left:147.15pt;margin-top:34.75pt;width:117.8pt;height:8.7pt;z-index:251665408;visibility:visible;mso-wrap-style:square;mso-width-percent:0;mso-height-percent:0;mso-wrap-distance-left:9pt;mso-wrap-distance-top:0;mso-wrap-distance-right:9pt;mso-wrap-distance-bottom:0;mso-position-horizontal:absolute;mso-position-horizontal-relative:text;mso-position-vertical:absolute;mso-position-vertical-relative:text;mso-width-percent:0;mso-height-percent:0;mso-width-relative:margin;mso-height-relative:margin;v-text-anchor:middle" o:gfxdata="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" fillcolor="white [3212]" stroked="f" strokeweight="2pt"/>
+            </w:pict>
+          </mc:Fallback>
+        </mc:AlternateContent>
+      </w:r>
       <w:r>
         <w:rPr>
           <w:rFonts w:asciiTheme="majorBidi" w:hAnsiTheme="majorBidi" w:cstheme="majorBidi"/>
@@ -164,7 +667,7 @@
           </mc:Choice>
           <mc:Fallback>
             <w:pict>
-              <v:group id="Group 6" o:spid="_x0000_s1026" style="position:absolute;margin-left:322.6pt;margin-top:97.2pt;width:18pt;height:45.8pt;z-index:251659264" coordorigin="7908,8796" coordsize="360,916" o:gfxdata="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">
+              <v:group id="Group 6" o:spid="_x0000_s1026" style="position:absolute;margin-left:322.6pt;margin-top:97.2pt;width:18pt;height:45.8pt;z-index:251659264" coordorigin="7908,8796" coordsize="360,916" o:gfxdata="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">
                 <v:oval id="Oval 7" o:spid="_x0000_s1027" style="position:absolute;left:7908;top:9074;width:360;height:360;visibility:visible;mso-wrap-style:square;v-text-anchor:top" o:gfxdata="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">
                   <v:textbox inset="0,0,0,0">
                     <w:txbxContent>
@@ -188,7 +691,6 @@
         </mc:AlternateContent>
       </w:r>
       <w:bookmarkStart w:id="0" w:name="_GoBack"/>
-      <w:bookmarkEnd w:id="0"/>
       <w:r>
         <w:rPr>
           <w:rFonts w:asciiTheme="majorBidi" w:hAnsiTheme="majorBidi" w:cstheme="majorBidi"/>
@@ -197,7 +699,7 @@
         <w:drawing>
           <wp:inline distT="0" distB="0" distL="0" distR="0" wp14:anchorId="525CB5B0" wp14:editId="49B309FD">
             <wp:extent cx="4257675" cy="2038350"/>
-            <wp:effectExtent l="0" t="0" r="0" b="0"/>
+            <wp:effectExtent l="0" t="0" r="9525" b="0"/>
             <wp:docPr id="4" name="Picture 4"/>
             <wp:cNvGraphicFramePr>
               <a:graphicFrameLocks xmlns:a="http://schemas.openxmlformats.org/drawingml/2006/main" noChangeAspect="1"/>
@@ -246,6 +748,7 @@
           </wp:inline>
         </w:drawing>
       </w:r>
+      <w:bookmarkEnd w:id="0"/>
     </w:p>
     <w:sectPr>
       <w:pgSz w:w="12240" w:h="15840"/>

</xml_diff>

<commit_message>
Fixed circuit diagram on RC circuits.  (tiny tweak)
</commit_message>
<xml_diff>
--- a/StudentGuideModule2/rc_circuits/circuit_diagram.docx
+++ b/StudentGuideModule2/rc_circuits/circuit_diagram.docx
@@ -11,6 +11,204 @@
           <w:szCs w:val="24"/>
         </w:rPr>
       </w:pPr>
+      <w:r>
+        <w:rPr>
+          <w:rFonts w:asciiTheme="majorBidi" w:hAnsiTheme="majorBidi" w:cstheme="majorBidi"/>
+          <w:noProof/>
+        </w:rPr>
+        <mc:AlternateContent>
+          <mc:Choice Requires="wps">
+            <w:drawing>
+              <wp:anchor distT="0" distB="0" distL="114300" distR="114300" simplePos="0" relativeHeight="251676672" behindDoc="0" locked="0" layoutInCell="1" allowOverlap="1" wp14:anchorId="4645D491" wp14:editId="7FF89D28">
+                <wp:simplePos x="0" y="0"/>
+                <wp:positionH relativeFrom="column">
+                  <wp:posOffset>294640</wp:posOffset>
+                </wp:positionH>
+                <wp:positionV relativeFrom="paragraph">
+                  <wp:posOffset>984278</wp:posOffset>
+                </wp:positionV>
+                <wp:extent cx="302895" cy="258445"/>
+                <wp:effectExtent l="0" t="0" r="0" b="0"/>
+                <wp:wrapNone/>
+                <wp:docPr id="14" name="Text Box 14"/>
+                <wp:cNvGraphicFramePr/>
+                <a:graphic xmlns:a="http://schemas.openxmlformats.org/drawingml/2006/main">
+                  <a:graphicData uri="http://schemas.microsoft.com/office/word/2010/wordprocessingShape">
+                    <wps:wsp>
+                      <wps:cNvSpPr txBox="1"/>
+                      <wps:spPr>
+                        <a:xfrm>
+                          <a:off x="0" y="0"/>
+                          <a:ext cx="302895" cy="258445"/>
+                        </a:xfrm>
+                        <a:prstGeom prst="rect">
+                          <a:avLst/>
+                        </a:prstGeom>
+                        <a:noFill/>
+                        <a:ln w="6350">
+                          <a:noFill/>
+                        </a:ln>
+                        <a:effectLst/>
+                      </wps:spPr>
+                      <wps:style>
+                        <a:lnRef idx="0">
+                          <a:schemeClr val="accent1"/>
+                        </a:lnRef>
+                        <a:fillRef idx="0">
+                          <a:schemeClr val="accent1"/>
+                        </a:fillRef>
+                        <a:effectRef idx="0">
+                          <a:schemeClr val="accent1"/>
+                        </a:effectRef>
+                        <a:fontRef idx="minor">
+                          <a:schemeClr val="dk1"/>
+                        </a:fontRef>
+                      </wps:style>
+                      <wps:txbx>
+                        <w:txbxContent>
+                          <w:p>
+                            <w:r>
+                              <w:t>–</w:t>
+                            </w:r>
+                          </w:p>
+                        </w:txbxContent>
+                      </wps:txbx>
+                      <wps:bodyPr rot="0" spcFirstLastPara="0" vertOverflow="overflow" horzOverflow="overflow" vert="horz" wrap="square" lIns="91440" tIns="45720" rIns="91440" bIns="45720" numCol="1" spcCol="0" rtlCol="0" fromWordArt="0" anchor="t" anchorCtr="0" forceAA="0" compatLnSpc="1">
+                        <a:prstTxWarp prst="textNoShape">
+                          <a:avLst/>
+                        </a:prstTxWarp>
+                        <a:noAutofit/>
+                      </wps:bodyPr>
+                    </wps:wsp>
+                  </a:graphicData>
+                </a:graphic>
+                <wp14:sizeRelH relativeFrom="margin">
+                  <wp14:pctWidth>0</wp14:pctWidth>
+                </wp14:sizeRelH>
+                <wp14:sizeRelV relativeFrom="margin">
+                  <wp14:pctHeight>0</wp14:pctHeight>
+                </wp14:sizeRelV>
+              </wp:anchor>
+            </w:drawing>
+          </mc:Choice>
+          <mc:Fallback>
+            <w:pict>
+              <v:shapetype id="_x0000_t202" coordsize="21600,21600" o:spt="202" path="m,l,21600r21600,l21600,xe">
+                <v:stroke joinstyle="miter"/>
+                <v:path gradientshapeok="t" o:connecttype="rect"/>
+              </v:shapetype>
+              <v:shape id="Text Box 14" o:spid="_x0000_s1026" type="#_x0000_t202" style="position:absolute;margin-left:23.2pt;margin-top:77.5pt;width:23.85pt;height:20.35pt;z-index:251676672;visibility:visible;mso-wrap-style:square;mso-width-percent:0;mso-height-percent:0;mso-wrap-distance-left:9pt;mso-wrap-distance-top:0;mso-wrap-distance-right:9pt;mso-wrap-distance-bottom:0;mso-position-horizontal:absolute;mso-position-horizontal-relative:text;mso-position-vertical:absolute;mso-position-vertical-relative:text;mso-width-percent:0;mso-height-percent:0;mso-width-relative:margin;mso-height-relative:margin;v-text-anchor:top" o:gfxdata="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" filled="f" stroked="f" strokeweight=".5pt">
+                <v:textbox>
+                  <w:txbxContent>
+                    <w:p>
+                      <w:r>
+                        <w:t>–</w:t>
+                      </w:r>
+                    </w:p>
+                  </w:txbxContent>
+                </v:textbox>
+              </v:shape>
+            </w:pict>
+          </mc:Fallback>
+        </mc:AlternateContent>
+      </w:r>
+      <w:r>
+        <w:rPr>
+          <w:rFonts w:asciiTheme="majorBidi" w:hAnsiTheme="majorBidi" w:cstheme="majorBidi"/>
+          <w:noProof/>
+        </w:rPr>
+        <mc:AlternateContent>
+          <mc:Choice Requires="wps">
+            <w:drawing>
+              <wp:anchor distT="0" distB="0" distL="114300" distR="114300" simplePos="0" relativeHeight="251674624" behindDoc="0" locked="0" layoutInCell="1" allowOverlap="1" wp14:anchorId="1EFEF7E3" wp14:editId="367875A4">
+                <wp:simplePos x="0" y="0"/>
+                <wp:positionH relativeFrom="column">
+                  <wp:posOffset>287655</wp:posOffset>
+                </wp:positionH>
+                <wp:positionV relativeFrom="paragraph">
+                  <wp:posOffset>675640</wp:posOffset>
+                </wp:positionV>
+                <wp:extent cx="302895" cy="258445"/>
+                <wp:effectExtent l="0" t="0" r="0" b="0"/>
+                <wp:wrapNone/>
+                <wp:docPr id="13" name="Text Box 13"/>
+                <wp:cNvGraphicFramePr/>
+                <a:graphic xmlns:a="http://schemas.openxmlformats.org/drawingml/2006/main">
+                  <a:graphicData uri="http://schemas.microsoft.com/office/word/2010/wordprocessingShape">
+                    <wps:wsp>
+                      <wps:cNvSpPr txBox="1"/>
+                      <wps:spPr>
+                        <a:xfrm>
+                          <a:off x="0" y="0"/>
+                          <a:ext cx="302895" cy="258445"/>
+                        </a:xfrm>
+                        <a:prstGeom prst="rect">
+                          <a:avLst/>
+                        </a:prstGeom>
+                        <a:noFill/>
+                        <a:ln w="6350">
+                          <a:noFill/>
+                        </a:ln>
+                        <a:effectLst/>
+                      </wps:spPr>
+                      <wps:style>
+                        <a:lnRef idx="0">
+                          <a:schemeClr val="accent1"/>
+                        </a:lnRef>
+                        <a:fillRef idx="0">
+                          <a:schemeClr val="accent1"/>
+                        </a:fillRef>
+                        <a:effectRef idx="0">
+                          <a:schemeClr val="accent1"/>
+                        </a:effectRef>
+                        <a:fontRef idx="minor">
+                          <a:schemeClr val="dk1"/>
+                        </a:fontRef>
+                      </wps:style>
+                      <wps:txbx>
+                        <w:txbxContent>
+                          <w:p>
+                            <w:r>
+                              <w:t>+</w:t>
+                            </w:r>
+                          </w:p>
+                        </w:txbxContent>
+                      </wps:txbx>
+                      <wps:bodyPr rot="0" spcFirstLastPara="0" vertOverflow="overflow" horzOverflow="overflow" vert="horz" wrap="square" lIns="91440" tIns="45720" rIns="91440" bIns="45720" numCol="1" spcCol="0" rtlCol="0" fromWordArt="0" anchor="t" anchorCtr="0" forceAA="0" compatLnSpc="1">
+                        <a:prstTxWarp prst="textNoShape">
+                          <a:avLst/>
+                        </a:prstTxWarp>
+                        <a:noAutofit/>
+                      </wps:bodyPr>
+                    </wps:wsp>
+                  </a:graphicData>
+                </a:graphic>
+                <wp14:sizeRelH relativeFrom="margin">
+                  <wp14:pctWidth>0</wp14:pctWidth>
+                </wp14:sizeRelH>
+                <wp14:sizeRelV relativeFrom="margin">
+                  <wp14:pctHeight>0</wp14:pctHeight>
+                </wp14:sizeRelV>
+              </wp:anchor>
+            </w:drawing>
+          </mc:Choice>
+          <mc:Fallback>
+            <w:pict>
+              <v:shape id="Text Box 13" o:spid="_x0000_s1027" type="#_x0000_t202" style="position:absolute;margin-left:22.65pt;margin-top:53.2pt;width:23.85pt;height:20.35pt;z-index:251674624;visibility:visible;mso-wrap-style:square;mso-width-percent:0;mso-height-percent:0;mso-wrap-distance-left:9pt;mso-wrap-distance-top:0;mso-wrap-distance-right:9pt;mso-wrap-distance-bottom:0;mso-position-horizontal:absolute;mso-position-horizontal-relative:text;mso-position-vertical:absolute;mso-position-vertical-relative:text;mso-width-percent:0;mso-height-percent:0;mso-width-relative:margin;mso-height-relative:margin;v-text-anchor:top" o:gfxdata="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" filled="f" stroked="f" strokeweight=".5pt">
+                <v:textbox>
+                  <w:txbxContent>
+                    <w:p>
+                      <w:r>
+                        <w:t>+</w:t>
+                      </w:r>
+                    </w:p>
+                  </w:txbxContent>
+                </v:textbox>
+              </v:shape>
+            </w:pict>
+          </mc:Fallback>
+        </mc:AlternateContent>
+      </w:r>
       <w:r>
         <w:rPr>
           <w:rFonts w:asciiTheme="majorBidi" w:hAnsiTheme="majorBidi" w:cstheme="majorBidi"/>
@@ -667,8 +865,8 @@
           </mc:Choice>
           <mc:Fallback>
             <w:pict>
-              <v:group id="Group 6" o:spid="_x0000_s1026" style="position:absolute;margin-left:322.6pt;margin-top:97.2pt;width:18pt;height:45.8pt;z-index:251659264" coordorigin="7908,8796" coordsize="360,916" o:gfxdata="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">
-                <v:oval id="Oval 7" o:spid="_x0000_s1027" style="position:absolute;left:7908;top:9074;width:360;height:360;visibility:visible;mso-wrap-style:square;v-text-anchor:top" o:gfxdata="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">
+              <v:group id="Group 6" o:spid="_x0000_s1028" style="position:absolute;margin-left:322.6pt;margin-top:97.2pt;width:18pt;height:45.8pt;z-index:251659264" coordorigin="7908,8796" coordsize="360,916" o:gfxdata="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">
+                <v:oval id="Oval 7" o:spid="_x0000_s1029" style="position:absolute;left:7908;top:9074;width:360;height:360;visibility:visible;mso-wrap-style:square;v-text-anchor:top" o:gfxdata="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">
                   <v:textbox inset="0,0,0,0">
                     <w:txbxContent>
                       <w:p>
@@ -683,8 +881,8 @@
                   <v:path arrowok="t" fillok="f" o:connecttype="none"/>
                   <o:lock v:ext="edit" shapetype="t"/>
                 </v:shapetype>
-                <v:shape id="AutoShape 8" o:spid="_x0000_s1028" type="#_x0000_t32" style="position:absolute;left:8098;top:8796;width:0;height:278;flip:y;visibility:visible;mso-wrap-style:square" o:connectortype="straight" o:gfxdata="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"/>
-                <v:shape id="AutoShape 9" o:spid="_x0000_s1029" type="#_x0000_t32" style="position:absolute;left:8098;top:9434;width:0;height:278;flip:y;visibility:visible;mso-wrap-style:square" o:connectortype="straight" o:gfxdata="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"/>
+                <v:shape id="AutoShape 8" o:spid="_x0000_s1030" type="#_x0000_t32" style="position:absolute;left:8098;top:8796;width:0;height:278;flip:y;visibility:visible;mso-wrap-style:square" o:connectortype="straight" o:gfxdata="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"/>
+                <v:shape id="AutoShape 9" o:spid="_x0000_s1031" type="#_x0000_t32" style="position:absolute;left:8098;top:9434;width:0;height:278;flip:y;visibility:visible;mso-wrap-style:square" o:connectortype="straight" o:gfxdata="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"/>
               </v:group>
             </w:pict>
           </mc:Fallback>
@@ -919,6 +1117,7 @@
   <w:style w:type="paragraph" w:default="1" w:styleId="Normal">
     <w:name w:val="Normal"/>
     <w:qFormat/>
+    <w:rsid w:val="004C6087"/>
   </w:style>
   <w:style w:type="character" w:default="1" w:styleId="DefaultParagraphFont">
     <w:name w:val="Default Paragraph Font"/>
@@ -1139,6 +1338,7 @@
   <w:style w:type="paragraph" w:default="1" w:styleId="Normal">
     <w:name w:val="Normal"/>
     <w:qFormat/>
+    <w:rsid w:val="004C6087"/>
   </w:style>
   <w:style w:type="character" w:default="1" w:styleId="DefaultParagraphFont">
     <w:name w:val="Default Paragraph Font"/>

</xml_diff>

<commit_message>
Added ammeter to RC circuits lab
Added an ammeter to the circuit diagram, and added a few questions about
current as the capacitor charges and discharges.  Also added axes for
students to draw their graphs on.
</commit_message>
<xml_diff>
--- a/StudentGuideModule2/rc_circuits/circuit_diagram.docx
+++ b/StudentGuideModule2/rc_circuits/circuit_diagram.docx
@@ -11,6 +11,211 @@
           <w:szCs w:val="24"/>
         </w:rPr>
       </w:pPr>
+      <w:r>
+        <w:rPr>
+          <w:rFonts w:asciiTheme="majorBidi" w:hAnsiTheme="majorBidi" w:cstheme="majorBidi"/>
+          <w:noProof/>
+        </w:rPr>
+        <mc:AlternateContent>
+          <mc:Choice Requires="wpg">
+            <w:drawing>
+              <wp:anchor distT="0" distB="0" distL="114300" distR="114300" simplePos="0" relativeHeight="251679744" behindDoc="0" locked="0" layoutInCell="1" allowOverlap="1">
+                <wp:simplePos x="0" y="0"/>
+                <wp:positionH relativeFrom="column">
+                  <wp:posOffset>4053177</wp:posOffset>
+                </wp:positionH>
+                <wp:positionV relativeFrom="paragraph">
+                  <wp:posOffset>1235075</wp:posOffset>
+                </wp:positionV>
+                <wp:extent cx="347345" cy="593090"/>
+                <wp:effectExtent l="0" t="0" r="0" b="16510"/>
+                <wp:wrapNone/>
+                <wp:docPr id="18" name="Group 18"/>
+                <wp:cNvGraphicFramePr/>
+                <a:graphic xmlns:a="http://schemas.openxmlformats.org/drawingml/2006/main">
+                  <a:graphicData uri="http://schemas.microsoft.com/office/word/2010/wordprocessingGroup">
+                    <wpg:wgp>
+                      <wpg:cNvGrpSpPr/>
+                      <wpg:grpSpPr>
+                        <a:xfrm>
+                          <a:off x="0" y="0"/>
+                          <a:ext cx="347345" cy="593090"/>
+                          <a:chOff x="0" y="0"/>
+                          <a:chExt cx="347345" cy="593090"/>
+                        </a:xfrm>
+                      </wpg:grpSpPr>
+                      <wps:wsp>
+                        <wps:cNvPr id="15" name="Straight Connector 15"/>
+                        <wps:cNvCnPr/>
+                        <wps:spPr>
+                          <a:xfrm>
+                            <a:off x="172054" y="0"/>
+                            <a:ext cx="0" cy="593090"/>
+                          </a:xfrm>
+                          <a:prstGeom prst="line">
+                            <a:avLst/>
+                          </a:prstGeom>
+                          <a:ln>
+                            <a:solidFill>
+                              <a:schemeClr val="tx1"/>
+                            </a:solidFill>
+                          </a:ln>
+                        </wps:spPr>
+                        <wps:style>
+                          <a:lnRef idx="1">
+                            <a:schemeClr val="accent1"/>
+                          </a:lnRef>
+                          <a:fillRef idx="0">
+                            <a:schemeClr val="accent1"/>
+                          </a:fillRef>
+                          <a:effectRef idx="0">
+                            <a:schemeClr val="accent1"/>
+                          </a:effectRef>
+                          <a:fontRef idx="minor">
+                            <a:schemeClr val="tx1"/>
+                          </a:fontRef>
+                        </wps:style>
+                        <wps:bodyPr/>
+                      </wps:wsp>
+                      <wps:wsp>
+                        <wps:cNvPr id="16" name="Oval 16"/>
+                        <wps:cNvSpPr/>
+                        <wps:spPr>
+                          <a:xfrm>
+                            <a:off x="63795" y="175920"/>
+                            <a:ext cx="217805" cy="217805"/>
+                          </a:xfrm>
+                          <a:prstGeom prst="ellipse">
+                            <a:avLst/>
+                          </a:prstGeom>
+                          <a:solidFill>
+                            <a:schemeClr val="bg1"/>
+                          </a:solidFill>
+                          <a:ln w="9525">
+                            <a:solidFill>
+                              <a:schemeClr val="tx1"/>
+                            </a:solidFill>
+                          </a:ln>
+                        </wps:spPr>
+                        <wps:style>
+                          <a:lnRef idx="2">
+                            <a:schemeClr val="accent1">
+                              <a:shade val="50000"/>
+                            </a:schemeClr>
+                          </a:lnRef>
+                          <a:fillRef idx="1">
+                            <a:schemeClr val="accent1"/>
+                          </a:fillRef>
+                          <a:effectRef idx="0">
+                            <a:schemeClr val="accent1"/>
+                          </a:effectRef>
+                          <a:fontRef idx="minor">
+                            <a:schemeClr val="lt1"/>
+                          </a:fontRef>
+                        </wps:style>
+                        <wps:bodyPr rot="0" spcFirstLastPara="0" vertOverflow="overflow" horzOverflow="overflow" vert="horz" wrap="square" lIns="91440" tIns="45720" rIns="91440" bIns="45720" numCol="1" spcCol="0" rtlCol="0" fromWordArt="0" anchor="ctr" anchorCtr="0" forceAA="0" compatLnSpc="1">
+                          <a:prstTxWarp prst="textNoShape">
+                            <a:avLst/>
+                          </a:prstTxWarp>
+                          <a:noAutofit/>
+                        </wps:bodyPr>
+                      </wps:wsp>
+                      <wps:wsp>
+                        <wps:cNvPr id="17" name="Text Box 17"/>
+                        <wps:cNvSpPr txBox="1"/>
+                        <wps:spPr>
+                          <a:xfrm>
+                            <a:off x="0" y="143056"/>
+                            <a:ext cx="347345" cy="285750"/>
+                          </a:xfrm>
+                          <a:prstGeom prst="rect">
+                            <a:avLst/>
+                          </a:prstGeom>
+                          <a:noFill/>
+                          <a:ln w="6350">
+                            <a:noFill/>
+                          </a:ln>
+                          <a:effectLst/>
+                        </wps:spPr>
+                        <wps:style>
+                          <a:lnRef idx="0">
+                            <a:schemeClr val="accent1"/>
+                          </a:lnRef>
+                          <a:fillRef idx="0">
+                            <a:schemeClr val="accent1"/>
+                          </a:fillRef>
+                          <a:effectRef idx="0">
+                            <a:schemeClr val="accent1"/>
+                          </a:effectRef>
+                          <a:fontRef idx="minor">
+                            <a:schemeClr val="dk1"/>
+                          </a:fontRef>
+                        </wps:style>
+                        <wps:txbx>
+                          <w:txbxContent>
+                            <w:p>
+                              <w:pPr>
+                                <w:jc w:val="center"/>
+                                <w:rPr>
+                                  <w:sz w:val="24"/>
+                                </w:rPr>
+                              </w:pPr>
+                              <w:r>
+                                <w:rPr>
+                                  <w:sz w:val="24"/>
+                                </w:rPr>
+                                <w:t>V</w:t>
+                              </w:r>
+                            </w:p>
+                          </w:txbxContent>
+                        </wps:txbx>
+                        <wps:bodyPr rot="0" spcFirstLastPara="0" vertOverflow="overflow" horzOverflow="overflow" vert="horz" wrap="square" lIns="91440" tIns="45720" rIns="91440" bIns="45720" numCol="1" spcCol="0" rtlCol="0" fromWordArt="0" anchor="t" anchorCtr="0" forceAA="0" compatLnSpc="1">
+                          <a:prstTxWarp prst="textNoShape">
+                            <a:avLst/>
+                          </a:prstTxWarp>
+                          <a:noAutofit/>
+                        </wps:bodyPr>
+                      </wps:wsp>
+                    </wpg:wgp>
+                  </a:graphicData>
+                </a:graphic>
+              </wp:anchor>
+            </w:drawing>
+          </mc:Choice>
+          <mc:Fallback>
+            <w:pict>
+              <v:group id="Group 18" o:spid="_x0000_s1026" style="position:absolute;margin-left:319.15pt;margin-top:97.25pt;width:27.35pt;height:46.7pt;z-index:251679744" coordsize="3473,5930" o:gfxdata="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">
+                <v:line id="Straight Connector 15" o:spid="_x0000_s1027" style="position:absolute;visibility:visible;mso-wrap-style:square" from="1720,0" to="1720,5930" o:connectortype="straight" o:gfxdata="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" strokecolor="black [3213]"/>
+                <v:oval id="Oval 16" o:spid="_x0000_s1028" style="position:absolute;left:637;top:1759;width:2179;height:2178;visibility:visible;mso-wrap-style:square;v-text-anchor:middle" o:gfxdata="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" fillcolor="white [3212]" strokecolor="black [3213]"/>
+                <v:shapetype id="_x0000_t202" coordsize="21600,21600" o:spt="202" path="m,l,21600r21600,l21600,xe">
+                  <v:stroke joinstyle="miter"/>
+                  <v:path gradientshapeok="t" o:connecttype="rect"/>
+                </v:shapetype>
+                <v:shape id="Text Box 17" o:spid="_x0000_s1029" type="#_x0000_t202" style="position:absolute;top:1430;width:3473;height:2858;visibility:visible;mso-wrap-style:square;v-text-anchor:top" o:gfxdata="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" filled="f" stroked="f" strokeweight=".5pt">
+                  <v:textbox>
+                    <w:txbxContent>
+                      <w:p>
+                        <w:pPr>
+                          <w:jc w:val="center"/>
+                          <w:rPr>
+                            <w:sz w:val="24"/>
+                          </w:rPr>
+                        </w:pPr>
+                        <w:r>
+                          <w:rPr>
+                            <w:sz w:val="24"/>
+                          </w:rPr>
+                          <w:t>V</w:t>
+                        </w:r>
+                      </w:p>
+                    </w:txbxContent>
+                  </v:textbox>
+                </v:shape>
+              </v:group>
+            </w:pict>
+          </mc:Fallback>
+        </mc:AlternateContent>
+      </w:r>
       <w:r>
         <w:rPr>
           <w:rFonts w:asciiTheme="majorBidi" w:hAnsiTheme="majorBidi" w:cstheme="majorBidi"/>
@@ -93,11 +298,7 @@
           </mc:Choice>
           <mc:Fallback>
             <w:pict>
-              <v:shapetype id="_x0000_t202" coordsize="21600,21600" o:spt="202" path="m,l,21600r21600,l21600,xe">
-                <v:stroke joinstyle="miter"/>
-                <v:path gradientshapeok="t" o:connecttype="rect"/>
-              </v:shapetype>
-              <v:shape id="Text Box 14" o:spid="_x0000_s1026" type="#_x0000_t202" style="position:absolute;margin-left:23.2pt;margin-top:77.5pt;width:23.85pt;height:20.35pt;z-index:251676672;visibility:visible;mso-wrap-style:square;mso-width-percent:0;mso-height-percent:0;mso-wrap-distance-left:9pt;mso-wrap-distance-top:0;mso-wrap-distance-right:9pt;mso-wrap-distance-bottom:0;mso-position-horizontal:absolute;mso-position-horizontal-relative:text;mso-position-vertical:absolute;mso-position-vertical-relative:text;mso-width-percent:0;mso-height-percent:0;mso-width-relative:margin;mso-height-relative:margin;v-text-anchor:top" o:gfxdata="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" filled="f" stroked="f" strokeweight=".5pt">
+              <v:shape id="Text Box 14" o:spid="_x0000_s1030" type="#_x0000_t202" style="position:absolute;margin-left:23.2pt;margin-top:77.5pt;width:23.85pt;height:20.35pt;z-index:251676672;visibility:visible;mso-wrap-style:square;mso-width-percent:0;mso-height-percent:0;mso-wrap-distance-left:9pt;mso-wrap-distance-top:0;mso-wrap-distance-right:9pt;mso-wrap-distance-bottom:0;mso-position-horizontal:absolute;mso-position-horizontal-relative:text;mso-position-vertical:absolute;mso-position-vertical-relative:text;mso-width-percent:0;mso-height-percent:0;mso-width-relative:margin;mso-height-relative:margin;v-text-anchor:top" o:gfxdata="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" filled="f" stroked="f" strokeweight=".5pt">
                 <v:textbox>
                   <w:txbxContent>
                     <w:p>
@@ -194,7 +395,7 @@
           </mc:Choice>
           <mc:Fallback>
             <w:pict>
-              <v:shape id="Text Box 13" o:spid="_x0000_s1027" type="#_x0000_t202" style="position:absolute;margin-left:22.65pt;margin-top:53.2pt;width:23.85pt;height:20.35pt;z-index:251674624;visibility:visible;mso-wrap-style:square;mso-width-percent:0;mso-height-percent:0;mso-wrap-distance-left:9pt;mso-wrap-distance-top:0;mso-wrap-distance-right:9pt;mso-wrap-distance-bottom:0;mso-position-horizontal:absolute;mso-position-horizontal-relative:text;mso-position-vertical:absolute;mso-position-vertical-relative:text;mso-width-percent:0;mso-height-percent:0;mso-width-relative:margin;mso-height-relative:margin;v-text-anchor:top" o:gfxdata="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" filled="f" stroked="f" strokeweight=".5pt">
+              <v:shape id="Text Box 13" o:spid="_x0000_s1031" type="#_x0000_t202" style="position:absolute;margin-left:22.65pt;margin-top:53.2pt;width:23.85pt;height:20.35pt;z-index:251674624;visibility:visible;mso-wrap-style:square;mso-width-percent:0;mso-height-percent:0;mso-wrap-distance-left:9pt;mso-wrap-distance-top:0;mso-wrap-distance-right:9pt;mso-wrap-distance-bottom:0;mso-position-horizontal:absolute;mso-position-horizontal-relative:text;mso-position-vertical:absolute;mso-position-vertical-relative:text;mso-width-percent:0;mso-height-percent:0;mso-width-relative:margin;mso-height-relative:margin;v-text-anchor:top" o:gfxdata="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" filled="f" stroked="f" strokeweight=".5pt">
                 <v:textbox>
                   <w:txbxContent>
                     <w:p>
@@ -717,183 +918,6 @@
           <w:rFonts w:asciiTheme="majorBidi" w:hAnsiTheme="majorBidi" w:cstheme="majorBidi"/>
           <w:noProof/>
         </w:rPr>
-        <mc:AlternateContent>
-          <mc:Choice Requires="wpg">
-            <w:drawing>
-              <wp:anchor distT="0" distB="0" distL="114300" distR="114300" simplePos="0" relativeHeight="251659264" behindDoc="0" locked="0" layoutInCell="1" allowOverlap="1">
-                <wp:simplePos x="0" y="0"/>
-                <wp:positionH relativeFrom="column">
-                  <wp:posOffset>4097020</wp:posOffset>
-                </wp:positionH>
-                <wp:positionV relativeFrom="paragraph">
-                  <wp:posOffset>1234440</wp:posOffset>
-                </wp:positionV>
-                <wp:extent cx="228600" cy="581660"/>
-                <wp:effectExtent l="0" t="0" r="19050" b="8890"/>
-                <wp:wrapNone/>
-                <wp:docPr id="6" name="Group 6"/>
-                <wp:cNvGraphicFramePr>
-                  <a:graphicFrameLocks xmlns:a="http://schemas.openxmlformats.org/drawingml/2006/main"/>
-                </wp:cNvGraphicFramePr>
-                <a:graphic xmlns:a="http://schemas.openxmlformats.org/drawingml/2006/main">
-                  <a:graphicData uri="http://schemas.microsoft.com/office/word/2010/wordprocessingGroup">
-                    <wpg:wgp>
-                      <wpg:cNvGrpSpPr>
-                        <a:grpSpLocks/>
-                      </wpg:cNvGrpSpPr>
-                      <wpg:grpSpPr bwMode="auto">
-                        <a:xfrm>
-                          <a:off x="0" y="0"/>
-                          <a:ext cx="228600" cy="581660"/>
-                          <a:chOff x="7908" y="8796"/>
-                          <a:chExt cx="360" cy="916"/>
-                        </a:xfrm>
-                      </wpg:grpSpPr>
-                      <wps:wsp>
-                        <wps:cNvPr id="7" name="Oval 7"/>
-                        <wps:cNvSpPr>
-                          <a:spLocks noChangeArrowheads="1"/>
-                        </wps:cNvSpPr>
-                        <wps:spPr bwMode="auto">
-                          <a:xfrm>
-                            <a:off x="7908" y="9074"/>
-                            <a:ext cx="360" cy="360"/>
-                          </a:xfrm>
-                          <a:prstGeom prst="ellipse">
-                            <a:avLst/>
-                          </a:prstGeom>
-                          <a:solidFill>
-                            <a:srgbClr val="FFFFFF"/>
-                          </a:solidFill>
-                          <a:ln w="9525">
-                            <a:solidFill>
-                              <a:srgbClr val="000000"/>
-                            </a:solidFill>
-                            <a:round/>
-                            <a:headEnd/>
-                            <a:tailEnd/>
-                          </a:ln>
-                        </wps:spPr>
-                        <wps:txbx>
-                          <w:txbxContent>
-                            <w:p>
-                              <w:r>
-                                <w:t xml:space="preserve"> V</w:t>
-                              </w:r>
-                            </w:p>
-                          </w:txbxContent>
-                        </wps:txbx>
-                        <wps:bodyPr rot="0" vert="horz" wrap="square" lIns="0" tIns="0" rIns="0" bIns="0" anchor="t" anchorCtr="0" upright="1">
-                          <a:noAutofit/>
-                        </wps:bodyPr>
-                      </wps:wsp>
-                      <wps:wsp>
-                        <wps:cNvPr id="8" name="AutoShape 8"/>
-                        <wps:cNvCnPr>
-                          <a:cxnSpLocks noChangeShapeType="1"/>
-                        </wps:cNvCnPr>
-                        <wps:spPr bwMode="auto">
-                          <a:xfrm flipV="1">
-                            <a:off x="8098" y="8796"/>
-                            <a:ext cx="0" cy="278"/>
-                          </a:xfrm>
-                          <a:prstGeom prst="straightConnector1">
-                            <a:avLst/>
-                          </a:prstGeom>
-                          <a:noFill/>
-                          <a:ln w="9525">
-                            <a:solidFill>
-                              <a:srgbClr val="000000"/>
-                            </a:solidFill>
-                            <a:round/>
-                            <a:headEnd/>
-                            <a:tailEnd/>
-                          </a:ln>
-                          <a:extLst>
-                            <a:ext uri="{909E8E84-426E-40DD-AFC4-6F175D3DCCD1}">
-                              <a14:hiddenFill xmlns:a14="http://schemas.microsoft.com/office/drawing/2010/main">
-                                <a:noFill/>
-                              </a14:hiddenFill>
-                            </a:ext>
-                          </a:extLst>
-                        </wps:spPr>
-                        <wps:bodyPr/>
-                      </wps:wsp>
-                      <wps:wsp>
-                        <wps:cNvPr id="9" name="AutoShape 9"/>
-                        <wps:cNvCnPr>
-                          <a:cxnSpLocks noChangeShapeType="1"/>
-                        </wps:cNvCnPr>
-                        <wps:spPr bwMode="auto">
-                          <a:xfrm flipV="1">
-                            <a:off x="8098" y="9434"/>
-                            <a:ext cx="0" cy="278"/>
-                          </a:xfrm>
-                          <a:prstGeom prst="straightConnector1">
-                            <a:avLst/>
-                          </a:prstGeom>
-                          <a:noFill/>
-                          <a:ln w="9525">
-                            <a:solidFill>
-                              <a:srgbClr val="000000"/>
-                            </a:solidFill>
-                            <a:round/>
-                            <a:headEnd/>
-                            <a:tailEnd/>
-                          </a:ln>
-                          <a:extLst>
-                            <a:ext uri="{909E8E84-426E-40DD-AFC4-6F175D3DCCD1}">
-                              <a14:hiddenFill xmlns:a14="http://schemas.microsoft.com/office/drawing/2010/main">
-                                <a:noFill/>
-                              </a14:hiddenFill>
-                            </a:ext>
-                          </a:extLst>
-                        </wps:spPr>
-                        <wps:bodyPr/>
-                      </wps:wsp>
-                    </wpg:wgp>
-                  </a:graphicData>
-                </a:graphic>
-                <wp14:sizeRelH relativeFrom="page">
-                  <wp14:pctWidth>0</wp14:pctWidth>
-                </wp14:sizeRelH>
-                <wp14:sizeRelV relativeFrom="page">
-                  <wp14:pctHeight>0</wp14:pctHeight>
-                </wp14:sizeRelV>
-              </wp:anchor>
-            </w:drawing>
-          </mc:Choice>
-          <mc:Fallback>
-            <w:pict>
-              <v:group id="Group 6" o:spid="_x0000_s1028" style="position:absolute;margin-left:322.6pt;margin-top:97.2pt;width:18pt;height:45.8pt;z-index:251659264" coordorigin="7908,8796" coordsize="360,916" o:gfxdata="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">
-                <v:oval id="Oval 7" o:spid="_x0000_s1029" style="position:absolute;left:7908;top:9074;width:360;height:360;visibility:visible;mso-wrap-style:square;v-text-anchor:top" o:gfxdata="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">
-                  <v:textbox inset="0,0,0,0">
-                    <w:txbxContent>
-                      <w:p>
-                        <w:r>
-                          <w:t xml:space="preserve"> V</w:t>
-                        </w:r>
-                      </w:p>
-                    </w:txbxContent>
-                  </v:textbox>
-                </v:oval>
-                <v:shapetype id="_x0000_t32" coordsize="21600,21600" o:spt="32" o:oned="t" path="m,l21600,21600e" filled="f">
-                  <v:path arrowok="t" fillok="f" o:connecttype="none"/>
-                  <o:lock v:ext="edit" shapetype="t"/>
-                </v:shapetype>
-                <v:shape id="AutoShape 8" o:spid="_x0000_s1030" type="#_x0000_t32" style="position:absolute;left:8098;top:8796;width:0;height:278;flip:y;visibility:visible;mso-wrap-style:square" o:connectortype="straight" o:gfxdata="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"/>
-                <v:shape id="AutoShape 9" o:spid="_x0000_s1031" type="#_x0000_t32" style="position:absolute;left:8098;top:9434;width:0;height:278;flip:y;visibility:visible;mso-wrap-style:square" o:connectortype="straight" o:gfxdata="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"/>
-              </v:group>
-            </w:pict>
-          </mc:Fallback>
-        </mc:AlternateContent>
-      </w:r>
-      <w:bookmarkStart w:id="0" w:name="_GoBack"/>
-      <w:r>
-        <w:rPr>
-          <w:rFonts w:asciiTheme="majorBidi" w:hAnsiTheme="majorBidi" w:cstheme="majorBidi"/>
-          <w:noProof/>
-        </w:rPr>
         <w:drawing>
           <wp:inline distT="0" distB="0" distL="0" distR="0" wp14:anchorId="525CB5B0" wp14:editId="49B309FD">
             <wp:extent cx="4257675" cy="2038350"/>
@@ -946,6 +970,7 @@
           </wp:inline>
         </w:drawing>
       </w:r>
+      <w:bookmarkStart w:id="0" w:name="_GoBack"/>
       <w:bookmarkEnd w:id="0"/>
     </w:p>
     <w:sectPr>

</xml_diff>